<commit_message>
Updated GDD with client request
</commit_message>
<xml_diff>
--- a/PM/ProjetAttrapePoison-GDD.docx
+++ b/PM/ProjetAttrapePoison-GDD.docx
@@ -2,6 +2,11 @@
 <file path=word/document.xml><?xml version="1.0" encoding="utf-8"?>
 <w:document xmlns:wpc="http://schemas.microsoft.com/office/word/2010/wordprocessingCanvas" xmlns:mc="http://schemas.openxmlformats.org/markup-compatibility/2006" xmlns:o="urn:schemas-microsoft-com:office:office" xmlns:r="http://schemas.openxmlformats.org/officeDocument/2006/relationships" xmlns:m="http://schemas.openxmlformats.org/officeDocument/2006/math" xmlns:v="urn:schemas-microsoft-com:vml" xmlns:wp14="http://schemas.microsoft.com/office/word/2010/wordprocessingDrawing" xmlns:wp="http://schemas.openxmlformats.org/drawingml/2006/wordprocessingDrawing" xmlns:w10="urn:schemas-microsoft-com:office:word" xmlns:w="http://schemas.openxmlformats.org/wordprocessingml/2006/main" xmlns:w14="http://schemas.microsoft.com/office/word/2010/wordml" xmlns:w15="http://schemas.microsoft.com/office/word/2012/wordml" xmlns:wpg="http://schemas.microsoft.com/office/word/2010/wordprocessingGroup" xmlns:wpi="http://schemas.microsoft.com/office/word/2010/wordprocessingInk" xmlns:wne="http://schemas.microsoft.com/office/word/2006/wordml" xmlns:wps="http://schemas.microsoft.com/office/word/2010/wordprocessingShape" mc:Ignorable="w14 w15 wp14">
   <w:body>
+    <w:p>
+      <w:r>
+        <w:t>0</w:t>
+      </w:r>
+    </w:p>
     <w:p/>
     <w:p/>
     <w:p/>
@@ -10,7 +15,6 @@
     <w:p/>
     <w:p/>
     <w:p/>
-    <w:p/>
     <w:p>
       <w:pPr>
         <w:spacing w:after="160" w:line="259" w:lineRule="auto"/>
@@ -94,8 +98,8 @@
         <w:t>5</w:t>
       </w:r>
     </w:p>
-    <w:bookmarkStart w:id="0" w:name="_Toc417967882" w:displacedByCustomXml="next"/>
-    <w:bookmarkStart w:id="1" w:name="_Toc424569581" w:displacedByCustomXml="next"/>
+    <w:bookmarkStart w:id="0" w:name="_Toc424569581" w:displacedByCustomXml="next"/>
+    <w:bookmarkStart w:id="1" w:name="_Toc417967882" w:displacedByCustomXml="next"/>
     <w:sdt>
       <w:sdtPr>
         <w:rPr>
@@ -1080,7 +1084,13 @@
         <w:t xml:space="preserve"> </w:t>
       </w:r>
       <w:r>
-        <w:t>innovant</w:t>
+        <w:t>innova</w:t>
+      </w:r>
+      <w:r>
+        <w:t>t</w:t>
+      </w:r>
+      <w:r>
+        <w:t>eur</w:t>
       </w:r>
       <w:r>
         <w:t xml:space="preserve"> sur le modèle des </w:t>
@@ -1225,7 +1235,7 @@
               <w:cnfStyle w:val="000000000000" w:firstRow="0" w:lastRow="0" w:firstColumn="0" w:lastColumn="0" w:oddVBand="0" w:evenVBand="0" w:oddHBand="0" w:evenHBand="0" w:firstRowFirstColumn="0" w:firstRowLastColumn="0" w:lastRowFirstColumn="0" w:lastRowLastColumn="0"/>
             </w:pPr>
             <w:r>
-              <w:t>Vue de côté orthogonale</w:t>
+              <w:t>Vue de côté orthographique</w:t>
             </w:r>
           </w:p>
         </w:tc>
@@ -1251,10 +1261,7 @@
               <w:cnfStyle w:val="000000000000" w:firstRow="0" w:lastRow="0" w:firstColumn="0" w:lastColumn="0" w:oddVBand="0" w:evenVBand="0" w:oddHBand="0" w:evenHBand="0" w:firstRowFirstColumn="0" w:firstRowLastColumn="0" w:lastRowFirstColumn="0" w:lastRowLastColumn="0"/>
             </w:pPr>
             <w:r>
-              <w:t>860x640</w:t>
-            </w:r>
-            <w:r>
-              <w:t>px, ajustable</w:t>
+              <w:t>860x640px</w:t>
             </w:r>
           </w:p>
         </w:tc>
@@ -1444,7 +1451,7 @@
           <v:shape id="_x0000_i1025" type="#_x0000_t75" style="width:324pt;height:324pt" o:ole="">
             <v:imagedata r:id="rId9" o:title=""/>
           </v:shape>
-          <o:OLEObject Type="Embed" ProgID="Photoshop.Image.15" ShapeID="_x0000_i1025" DrawAspect="Content" ObjectID="_1499149683" r:id="rId10">
+          <o:OLEObject Type="Embed" ProgID="Photoshop.Image.15" ShapeID="_x0000_i1025" DrawAspect="Content" ObjectID="_1499512499" r:id="rId10">
             <o:FieldCodes>\s</o:FieldCodes>
           </o:OLEObject>
         </w:object>
@@ -2143,7 +2150,7 @@
           <w:i w:val="0"/>
           <w:lang w:eastAsia="fr-CA"/>
         </w:rPr>
-        <w:t>Sont parfaitement immobile et ne se déplaceront jamais</w:t>
+        <w:t>Sont parfaitement immobiles</w:t>
       </w:r>
       <w:r>
         <w:rPr>
@@ -2203,7 +2210,7 @@
           <w:i w:val="0"/>
           <w:lang w:eastAsia="fr-CA"/>
         </w:rPr>
-        <w:t>Plus fréquente que les traitres mais moins que les fixes.</w:t>
+        <w:t>Se déplace de façon continue.</w:t>
       </w:r>
     </w:p>
     <w:p>
@@ -2225,29 +2232,55 @@
           <w:i w:val="0"/>
           <w:lang w:eastAsia="fr-CA"/>
         </w:rPr>
-        <w:t>Se déplace de façon continue.</w:t>
-      </w:r>
-    </w:p>
-    <w:p>
-      <w:pPr>
-        <w:pStyle w:val="Sous-tt"/>
-        <w:numPr>
-          <w:ilvl w:val="2"/>
-          <w:numId w:val="12"/>
-        </w:numPr>
+        <w:t>Permette de traverser de</w:t>
+      </w:r>
+      <w:r>
         <w:rPr>
           <w:b w:val="0"/>
           <w:i w:val="0"/>
           <w:lang w:eastAsia="fr-CA"/>
         </w:rPr>
-      </w:pPr>
+        <w:t>s</w:t>
+      </w:r>
       <w:r>
         <w:rPr>
           <w:b w:val="0"/>
           <w:i w:val="0"/>
           <w:lang w:eastAsia="fr-CA"/>
         </w:rPr>
-        <w:t>Permette de traverser de section impossible à franchir par saut.</w:t>
+        <w:t xml:space="preserve"> section</w:t>
+      </w:r>
+      <w:r>
+        <w:rPr>
+          <w:b w:val="0"/>
+          <w:i w:val="0"/>
+          <w:lang w:eastAsia="fr-CA"/>
+        </w:rPr>
+        <w:t>s</w:t>
+      </w:r>
+      <w:r>
+        <w:rPr>
+          <w:b w:val="0"/>
+          <w:i w:val="0"/>
+          <w:lang w:eastAsia="fr-CA"/>
+        </w:rPr>
+        <w:t xml:space="preserve"> impossible</w:t>
+      </w:r>
+      <w:r>
+        <w:rPr>
+          <w:b w:val="0"/>
+          <w:i w:val="0"/>
+          <w:lang w:eastAsia="fr-CA"/>
+        </w:rPr>
+        <w:t>s</w:t>
+      </w:r>
+      <w:r>
+        <w:rPr>
+          <w:b w:val="0"/>
+          <w:i w:val="0"/>
+          <w:lang w:eastAsia="fr-CA"/>
+        </w:rPr>
+        <w:t xml:space="preserve"> à franchir par saut.</w:t>
       </w:r>
     </w:p>
     <w:p>
@@ -3014,7 +3047,14 @@
           <w:b/>
           <w:lang w:eastAsia="fr-CA"/>
         </w:rPr>
-        <w:t>Espace :</w:t>
+        <w:t>W et Haut</w:t>
+      </w:r>
+      <w:r>
+        <w:rPr>
+          <w:b/>
+          <w:lang w:eastAsia="fr-CA"/>
+        </w:rPr>
+        <w:t> :</w:t>
       </w:r>
     </w:p>
     <w:p>
@@ -3059,14 +3099,7 @@
           <w:b/>
           <w:lang w:eastAsia="fr-CA"/>
         </w:rPr>
-        <w:t>F </w:t>
-      </w:r>
-      <w:r>
-        <w:rPr>
-          <w:b/>
-          <w:lang w:eastAsia="fr-CA"/>
-        </w:rPr>
-        <w:t>ou Flèche Haut</w:t>
+        <w:t>ESPACE</w:t>
       </w:r>
       <w:r>
         <w:rPr>
@@ -3147,6 +3180,23 @@
           <w:lang w:eastAsia="fr-CA"/>
         </w:rPr>
       </w:pPr>
+    </w:p>
+    <w:p>
+      <w:pPr>
+        <w:rPr>
+          <w:b/>
+          <w:lang w:eastAsia="fr-CA"/>
+        </w:rPr>
+      </w:pPr>
+    </w:p>
+    <w:p>
+      <w:pPr>
+        <w:pStyle w:val="Titre1"/>
+      </w:pPr>
+      <w:r>
+        <w:lastRenderedPageBreak/>
+        <w:t>Collectables</w:t>
+      </w:r>
     </w:p>
     <w:tbl>
       <w:tblPr>
@@ -3180,7 +3230,6 @@
                 <w:rFonts w:eastAsia="Times New Roman" w:cstheme="minorHAnsi"/>
                 <w:lang w:eastAsia="fr-CA"/>
               </w:rPr>
-              <w:lastRenderedPageBreak/>
               <w:t>Résumé:</w:t>
             </w:r>
           </w:p>
@@ -3383,7 +3432,19 @@
         <w:rPr>
           <w:lang w:eastAsia="fr-CA"/>
         </w:rPr>
-        <w:t>Déterminer une victoire ou une défaite dans la narrative de fin d’un niveau.</w:t>
+        <w:t xml:space="preserve">Déterminer une victoire </w:t>
+      </w:r>
+      <w:r>
+        <w:rPr>
+          <w:lang w:eastAsia="fr-CA"/>
+        </w:rPr>
+        <w:t>ou une défaite dans la narration</w:t>
+      </w:r>
+      <w:r>
+        <w:rPr>
+          <w:lang w:eastAsia="fr-CA"/>
+        </w:rPr>
+        <w:t xml:space="preserve"> de fin d’un niveau.</w:t>
       </w:r>
     </w:p>
     <w:p>
@@ -3462,91 +3523,6 @@
           <w:i/>
           <w:lang w:eastAsia="fr-CA"/>
         </w:rPr>
-        <w:t>État de base</w:t>
-      </w:r>
-    </w:p>
-    <w:p>
-      <w:pPr>
-        <w:rPr>
-          <w:lang w:eastAsia="fr-CA"/>
-        </w:rPr>
-      </w:pPr>
-      <w:r>
-        <w:rPr>
-          <w:lang w:eastAsia="fr-CA"/>
-        </w:rPr>
-        <w:t xml:space="preserve">Dans leur état de base, </w:t>
-      </w:r>
-      <w:r>
-        <w:rPr>
-          <w:lang w:eastAsia="fr-CA"/>
-        </w:rPr>
-        <w:t xml:space="preserve">chaque </w:t>
-      </w:r>
-      <w:r>
-        <w:rPr>
-          <w:i/>
-          <w:lang w:eastAsia="fr-CA"/>
-        </w:rPr>
-        <w:t>collectable</w:t>
-      </w:r>
-      <w:r>
-        <w:rPr>
-          <w:lang w:eastAsia="fr-CA"/>
-        </w:rPr>
-        <w:t xml:space="preserve"> présente une légère animation afin de les faire ressortir du décor du niveau. Cette animation est:</w:t>
-      </w:r>
-    </w:p>
-    <w:p>
-      <w:pPr>
-        <w:pStyle w:val="Paragraphedeliste"/>
-        <w:numPr>
-          <w:ilvl w:val="0"/>
-          <w:numId w:val="7"/>
-        </w:numPr>
-        <w:rPr>
-          <w:lang w:eastAsia="fr-CA"/>
-        </w:rPr>
-      </w:pPr>
-      <w:r>
-        <w:rPr>
-          <w:lang w:eastAsia="fr-CA"/>
-        </w:rPr>
-        <w:t xml:space="preserve">Répété à intervalle irrégulier. </w:t>
-      </w:r>
-    </w:p>
-    <w:p>
-      <w:pPr>
-        <w:pStyle w:val="Paragraphedeliste"/>
-        <w:numPr>
-          <w:ilvl w:val="0"/>
-          <w:numId w:val="7"/>
-        </w:numPr>
-        <w:rPr>
-          <w:lang w:eastAsia="fr-CA"/>
-        </w:rPr>
-      </w:pPr>
-      <w:r>
-        <w:rPr>
-          <w:lang w:eastAsia="fr-CA"/>
-        </w:rPr>
-        <w:t>Présente un léger mouvement vertical et/ou rotation.</w:t>
-      </w:r>
-    </w:p>
-    <w:p>
-      <w:pPr>
-        <w:rPr>
-          <w:b/>
-          <w:i/>
-          <w:lang w:eastAsia="fr-CA"/>
-        </w:rPr>
-      </w:pPr>
-      <w:r>
-        <w:rPr>
-          <w:b/>
-          <w:i/>
-          <w:lang w:eastAsia="fr-CA"/>
-        </w:rPr>
         <w:t>Au contact du joueur</w:t>
       </w:r>
     </w:p>
@@ -3602,7 +3578,21 @@
         <w:rPr>
           <w:lang w:eastAsia="fr-CA"/>
         </w:rPr>
-        <w:t xml:space="preserve"> plus au nord de l’écran change pour l’icône de dossier collecté.</w:t>
+        <w:t xml:space="preserve"> plus au nord de l’écran change pour l’icône de dossier collecté</w:t>
+      </w:r>
+      <w:r>
+        <w:rPr>
+          <w:lang w:eastAsia="fr-CA"/>
+        </w:rPr>
+        <w:t xml:space="preserve"> dans le HUD</w:t>
+      </w:r>
+      <w:bookmarkStart w:id="41" w:name="_GoBack"/>
+      <w:bookmarkEnd w:id="41"/>
+      <w:r>
+        <w:rPr>
+          <w:lang w:eastAsia="fr-CA"/>
+        </w:rPr>
+        <w:t>.</w:t>
       </w:r>
     </w:p>
     <w:p>
@@ -3682,8 +3672,6 @@
       <w:r>
         <w:br w:type="page"/>
       </w:r>
-      <w:bookmarkStart w:id="41" w:name="_GoBack"/>
-      <w:bookmarkEnd w:id="41"/>
     </w:p>
     <w:p>
       <w:pPr>
@@ -3804,20 +3792,19 @@
         <w:rPr>
           <w:lang w:eastAsia="fr-CA"/>
         </w:rPr>
-        <w:t xml:space="preserve">jours depuis le haut de l’écran (généré hors des champs de vision du joueur avant de tomber (aucun </w:t>
-      </w:r>
-      <w:r>
-        <w:rPr>
-          <w:i/>
-          <w:lang w:eastAsia="fr-CA"/>
-        </w:rPr>
-        <w:t>Spawner</w:t>
-      </w:r>
-      <w:r>
-        <w:rPr>
-          <w:lang w:eastAsia="fr-CA"/>
-        </w:rPr>
-        <w:t>).</w:t>
+        <w:t>jours depuis le haut de l’écran (généré hors des champs de vision d</w:t>
+      </w:r>
+      <w:r>
+        <w:rPr>
+          <w:lang w:eastAsia="fr-CA"/>
+        </w:rPr>
+        <w:t>u joueur avant de tomber</w:t>
+      </w:r>
+      <w:r>
+        <w:rPr>
+          <w:lang w:eastAsia="fr-CA"/>
+        </w:rPr>
+        <w:t>.</w:t>
       </w:r>
     </w:p>
     <w:p>
@@ -3835,7 +3822,7 @@
         <w:rPr>
           <w:lang w:eastAsia="fr-CA"/>
         </w:rPr>
-        <w:t>Tombent à vitesses variables (déterminer avant que le malus tombe, ne change plus durant la chute).</w:t>
+        <w:t>Tous représenté par une image de paquet de cigarettes.</w:t>
       </w:r>
     </w:p>
     <w:p>
@@ -3853,7 +3840,19 @@
         <w:rPr>
           <w:lang w:eastAsia="fr-CA"/>
         </w:rPr>
-        <w:t>Tous représenté par une image de paquet de cigarettes.</w:t>
+        <w:t>Chaque malus percuté réduit la vitesse du joueur de [5%], jusqu’à un maximum de [35%] de la vitesse de base</w:t>
+      </w:r>
+      <w:r>
+        <w:rPr>
+          <w:lang w:eastAsia="fr-CA"/>
+        </w:rPr>
+        <w:t xml:space="preserve"> pour une durée limitée.</w:t>
+      </w:r>
+      <w:r>
+        <w:rPr>
+          <w:lang w:eastAsia="fr-CA"/>
+        </w:rPr>
+        <w:t>.</w:t>
       </w:r>
     </w:p>
     <w:p>
@@ -3867,24 +3866,6 @@
           <w:lang w:eastAsia="fr-CA"/>
         </w:rPr>
       </w:pPr>
-      <w:r>
-        <w:rPr>
-          <w:lang w:eastAsia="fr-CA"/>
-        </w:rPr>
-        <w:t>Chaque malus percuté réduit la vitesse du joueur de [5%], jusqu’à un maximum de [35%] de la vitesse de base.</w:t>
-      </w:r>
-    </w:p>
-    <w:p>
-      <w:pPr>
-        <w:pStyle w:val="Paragraphedeliste"/>
-        <w:numPr>
-          <w:ilvl w:val="0"/>
-          <w:numId w:val="10"/>
-        </w:numPr>
-        <w:rPr>
-          <w:lang w:eastAsia="fr-CA"/>
-        </w:rPr>
-      </w:pPr>
       <w:bookmarkStart w:id="46" w:name="_Toc424562913"/>
       <w:bookmarkStart w:id="47" w:name="_Toc424562984"/>
       <w:bookmarkStart w:id="48" w:name="_Toc424569602"/>
@@ -3970,7 +3951,19 @@
         <w:rPr>
           <w:lang w:eastAsia="fr-CA"/>
         </w:rPr>
-        <w:t>Le joueur se déplace plus lentement si le minimum de vitesse n’a pas encore été atteint.</w:t>
+        <w:t xml:space="preserve">Le joueur se déplace plus lentement </w:t>
+      </w:r>
+      <w:r>
+        <w:rPr>
+          <w:lang w:eastAsia="fr-CA"/>
+        </w:rPr>
+        <w:t>pour une courte durée</w:t>
+      </w:r>
+      <w:r>
+        <w:rPr>
+          <w:lang w:eastAsia="fr-CA"/>
+        </w:rPr>
+        <w:t>.</w:t>
       </w:r>
     </w:p>
     <w:p>
@@ -3988,14 +3981,14 @@
         <w:rPr>
           <w:lang w:eastAsia="fr-CA"/>
         </w:rPr>
-        <w:t>Une légère animation à lieu durant [3] secondes :</w:t>
+        <w:t>La couleur des poumons du HUD converge de plus en plus vers le rouge.</w:t>
       </w:r>
     </w:p>
     <w:p>
       <w:pPr>
         <w:pStyle w:val="Paragraphedeliste"/>
         <w:numPr>
-          <w:ilvl w:val="1"/>
+          <w:ilvl w:val="0"/>
           <w:numId w:val="11"/>
         </w:numPr>
         <w:rPr>
@@ -4006,68 +3999,7 @@
         <w:rPr>
           <w:lang w:eastAsia="fr-CA"/>
         </w:rPr>
-        <w:t xml:space="preserve">Le Sprite du joueur se met à </w:t>
-      </w:r>
-      <w:r>
-        <w:rPr>
-          <w:i/>
-          <w:lang w:eastAsia="fr-CA"/>
-        </w:rPr>
-        <w:t>flasher</w:t>
-      </w:r>
-      <w:r>
-        <w:rPr>
-          <w:lang w:eastAsia="fr-CA"/>
-        </w:rPr>
-        <w:t xml:space="preserve"> (alternance entre 2 niveaux d’alpha (100% et [50%]).</w:t>
-      </w:r>
-    </w:p>
-    <w:p>
-      <w:pPr>
-        <w:pStyle w:val="Paragraphedeliste"/>
-        <w:numPr>
-          <w:ilvl w:val="1"/>
-          <w:numId w:val="11"/>
-        </w:numPr>
-        <w:rPr>
-          <w:lang w:eastAsia="fr-CA"/>
-        </w:rPr>
-      </w:pPr>
-      <w:r>
-        <w:rPr>
-          <w:lang w:eastAsia="fr-CA"/>
-        </w:rPr>
-        <w:t xml:space="preserve">Durant l’animation, le joueur est invincible </w:t>
-      </w:r>
-      <w:r>
-        <w:rPr>
-          <w:lang w:eastAsia="fr-CA"/>
-        </w:rPr>
-        <w:t>et n’activera pas d’autre malus</w:t>
-      </w:r>
-      <w:r>
-        <w:rPr>
-          <w:lang w:eastAsia="fr-CA"/>
-        </w:rPr>
-        <w:t>.</w:t>
-      </w:r>
-    </w:p>
-    <w:p>
-      <w:pPr>
-        <w:pStyle w:val="Paragraphedeliste"/>
-        <w:numPr>
-          <w:ilvl w:val="1"/>
-          <w:numId w:val="11"/>
-        </w:numPr>
-        <w:rPr>
-          <w:lang w:eastAsia="fr-CA"/>
-        </w:rPr>
-      </w:pPr>
-      <w:r>
-        <w:rPr>
-          <w:lang w:eastAsia="fr-CA"/>
-        </w:rPr>
-        <w:t>La couleur des poumons du HUD converge de plus en plus vers le rouge.</w:t>
+        <w:t>La perte de vitesse est cumulative de fois en fois mais pas plus longue.</w:t>
       </w:r>
     </w:p>
     <w:p>
@@ -4289,7 +4221,10 @@
         <w:t xml:space="preserve">Le point de vue de la caméra est une vue de côté </w:t>
       </w:r>
       <w:r>
-        <w:t>orthogonale</w:t>
+        <w:t>orthog</w:t>
+      </w:r>
+      <w:r>
+        <w:t>raphique</w:t>
       </w:r>
       <w:r>
         <w:t>.</w:t>
@@ -4305,30 +4240,6 @@
       </w:pPr>
       <w:r>
         <w:t>La caméra couvre la totalité du niveau sur la largeur, mais pas sur la hauteur.</w:t>
-      </w:r>
-    </w:p>
-    <w:p>
-      <w:pPr>
-        <w:pStyle w:val="GDDPAR"/>
-        <w:numPr>
-          <w:ilvl w:val="0"/>
-          <w:numId w:val="4"/>
-        </w:numPr>
-      </w:pPr>
-      <w:r>
-        <w:t>Sur les limites du niveau (extrême haut ou bas), la caméra demeure fixe pour ne jamais montrer de segment</w:t>
-      </w:r>
-      <w:r>
-        <w:t>s</w:t>
-      </w:r>
-      <w:r>
-        <w:t xml:space="preserve"> extérieur</w:t>
-      </w:r>
-      <w:r>
-        <w:t>s</w:t>
-      </w:r>
-      <w:r>
-        <w:t>.</w:t>
       </w:r>
     </w:p>
     <w:p>
@@ -4563,7 +4474,19 @@
         <w:rPr>
           <w:lang w:eastAsia="fr-CA"/>
         </w:rPr>
-        <w:t xml:space="preserve"> le nombre de dossier obtenus à la fin du niveau (invisible au joueur).</w:t>
+        <w:t xml:space="preserve"> le nombre de dossier obtenus à la fin</w:t>
+      </w:r>
+      <w:r>
+        <w:rPr>
+          <w:lang w:eastAsia="fr-CA"/>
+        </w:rPr>
+        <w:t xml:space="preserve"> du niveau</w:t>
+      </w:r>
+      <w:r>
+        <w:rPr>
+          <w:lang w:eastAsia="fr-CA"/>
+        </w:rPr>
+        <w:t>.</w:t>
       </w:r>
     </w:p>
     <w:p>
@@ -4665,7 +4588,13 @@
         <w:rPr>
           <w:lang w:eastAsia="fr-CA"/>
         </w:rPr>
-        <w:t xml:space="preserve">. </w:t>
+        <w:t>, au nombre de trois : Défaite, victoire partielle et victoire.</w:t>
+      </w:r>
+      <w:r>
+        <w:rPr>
+          <w:lang w:eastAsia="fr-CA"/>
+        </w:rPr>
+        <w:t xml:space="preserve"> </w:t>
       </w:r>
     </w:p>
     <w:p>
@@ -4730,13 +4659,7 @@
         <w:rPr>
           <w:lang w:eastAsia="fr-CA"/>
         </w:rPr>
-        <w:t xml:space="preserve">Touche « R » du clavier </w:t>
-      </w:r>
-      <w:r>
-        <w:rPr>
-          <w:lang w:eastAsia="fr-CA"/>
-        </w:rPr>
-        <w:t>ou Flèche bas</w:t>
+        <w:t xml:space="preserve">Touche « Enter » du clavier </w:t>
       </w:r>
       <w:r>
         <w:rPr>
@@ -4778,7 +4701,13 @@
         <w:rPr>
           <w:lang w:eastAsia="fr-CA"/>
         </w:rPr>
-        <w:t>Touche « F »</w:t>
+        <w:t>Touche « BackSpace</w:t>
+      </w:r>
+      <w:r>
+        <w:rPr>
+          <w:lang w:eastAsia="fr-CA"/>
+        </w:rPr>
+        <w:t> »</w:t>
       </w:r>
       <w:r>
         <w:rPr>
@@ -4790,25 +4719,7 @@
         <w:rPr>
           <w:lang w:eastAsia="fr-CA"/>
         </w:rPr>
-        <w:t>du clavier</w:t>
-      </w:r>
-      <w:r>
-        <w:rPr>
-          <w:lang w:eastAsia="fr-CA"/>
-        </w:rPr>
-        <w:t xml:space="preserve"> ou Flèche haut</w:t>
-      </w:r>
-      <w:r>
-        <w:rPr>
-          <w:lang w:eastAsia="fr-CA"/>
-        </w:rPr>
-        <w:t xml:space="preserve"> ou Espace</w:t>
-      </w:r>
-      <w:r>
-        <w:rPr>
-          <w:lang w:eastAsia="fr-CA"/>
-        </w:rPr>
-        <w:t> :</w:t>
+        <w:t>:</w:t>
       </w:r>
     </w:p>
     <w:p>
@@ -4947,6 +4858,24 @@
           <w:lang w:eastAsia="fr-CA"/>
         </w:rPr>
         <w:t>« Victoire » en vert si victoire.</w:t>
+      </w:r>
+    </w:p>
+    <w:p>
+      <w:pPr>
+        <w:pStyle w:val="Paragraphedeliste"/>
+        <w:numPr>
+          <w:ilvl w:val="1"/>
+          <w:numId w:val="21"/>
+        </w:numPr>
+        <w:rPr>
+          <w:lang w:eastAsia="fr-CA"/>
+        </w:rPr>
+      </w:pPr>
+      <w:r>
+        <w:rPr>
+          <w:lang w:eastAsia="fr-CA"/>
+        </w:rPr>
+        <w:t>« Recherche Insuffisante » pour une victoire partielle.</w:t>
       </w:r>
     </w:p>
     <w:p>
@@ -5111,25 +5040,6 @@
           <w:ilvl w:val="1"/>
           <w:numId w:val="21"/>
         </w:numPr>
-        <w:rPr>
-          <w:lang w:eastAsia="fr-CA"/>
-        </w:rPr>
-      </w:pPr>
-      <w:r>
-        <w:rPr>
-          <w:lang w:eastAsia="fr-CA"/>
-        </w:rPr>
-        <w:t>Bouton « Niveau suivant » permettant de passer au niveau suivant.</w:t>
-      </w:r>
-    </w:p>
-    <w:p>
-      <w:pPr>
-        <w:jc w:val="center"/>
-      </w:pPr>
-    </w:p>
-    <w:p>
-      <w:pPr>
-        <w:jc w:val="center"/>
       </w:pPr>
       <w:r>
         <w:rPr>
@@ -5137,17 +5047,17 @@
           <w:lang w:eastAsia="fr-CA"/>
         </w:rPr>
         <w:drawing>
-          <wp:anchor distT="0" distB="0" distL="114300" distR="114300" simplePos="0" relativeHeight="251658240" behindDoc="0" locked="0" layoutInCell="1" allowOverlap="1" wp14:anchorId="15565D8B" wp14:editId="2D4F5146">
+          <wp:anchor distT="0" distB="0" distL="114300" distR="114300" simplePos="0" relativeHeight="251658240" behindDoc="0" locked="0" layoutInCell="1" allowOverlap="1" wp14:anchorId="52199494" wp14:editId="3A65E29C">
             <wp:simplePos x="0" y="0"/>
             <wp:positionH relativeFrom="margin">
-              <wp:align>right</wp:align>
+              <wp:posOffset>1962150</wp:posOffset>
             </wp:positionH>
             <wp:positionV relativeFrom="paragraph">
-              <wp:posOffset>-553720</wp:posOffset>
+              <wp:posOffset>196215</wp:posOffset>
             </wp:positionV>
             <wp:extent cx="2257425" cy="1131570"/>
             <wp:effectExtent l="0" t="0" r="9525" b="0"/>
-            <wp:wrapSquare wrapText="bothSides"/>
+            <wp:wrapNone/>
             <wp:docPr id="2" name="Image 2" descr="\\fichier\home\1430126\bureau\Sans titre-1.jpg"/>
             <wp:cNvGraphicFramePr>
               <a:graphicFrameLocks xmlns:a="http://schemas.openxmlformats.org/drawingml/2006/main" noChangeAspect="1"/>
@@ -5199,6 +5109,23 @@
           </wp:anchor>
         </w:drawing>
       </w:r>
+      <w:r>
+        <w:rPr>
+          <w:lang w:eastAsia="fr-CA"/>
+        </w:rPr>
+        <w:t>Bouton « Niveau suivant » permett</w:t>
+      </w:r>
+      <w:r>
+        <w:rPr>
+          <w:lang w:eastAsia="fr-CA"/>
+        </w:rPr>
+        <w:t>ant de passer au niveau suivant</w:t>
+      </w:r>
+    </w:p>
+    <w:p>
+      <w:pPr>
+        <w:jc w:val="center"/>
+      </w:pPr>
     </w:p>
     <w:p>
       <w:pPr>
@@ -5519,7 +5446,13 @@
       <w:pPr>
         <w:pStyle w:val="Titre1"/>
       </w:pPr>
-      <w:r>
+    </w:p>
+    <w:p>
+      <w:pPr>
+        <w:pStyle w:val="Titre1"/>
+      </w:pPr>
+      <w:r>
+        <w:lastRenderedPageBreak/>
         <w:t>Ajout non-prioritaire intéressant</w:t>
       </w:r>
     </w:p>
@@ -5568,7 +5501,6 @@
               <w:rPr>
                 <w:lang w:eastAsia="fr-CA"/>
               </w:rPr>
-              <w:lastRenderedPageBreak/>
               <w:t>Listes de fonctionnalités intéressantes qui se retrouveront dans le produit final seulement si le temps le permet.</w:t>
             </w:r>
           </w:p>
@@ -5580,7 +5512,6 @@
         <w:pStyle w:val="Titre2"/>
       </w:pPr>
       <w:r>
-        <w:lastRenderedPageBreak/>
         <w:t>Plateformes</w:t>
       </w:r>
     </w:p>
@@ -5989,7 +5920,7 @@
           <w:rPr>
             <w:noProof/>
           </w:rPr>
-          <w:t>1</w:t>
+          <w:t>11</w:t>
         </w:r>
         <w:r>
           <w:rPr>
@@ -10052,7 +9983,7 @@
   <w:abstractNum w:abstractNumId="35" w15:restartNumberingAfterBreak="0">
     <w:nsid w:val="753C58D8"/>
     <w:multiLevelType w:val="hybridMultilevel"/>
-    <w:tmpl w:val="F3442BE6"/>
+    <w:tmpl w:val="9C90CC0A"/>
     <w:lvl w:ilvl="0" w:tplc="0C0C0009">
       <w:start w:val="1"/>
       <w:numFmt w:val="bullet"/>
@@ -12741,7 +12672,7 @@
 </file>
 
 <file path=customXml/itemProps1.xml><?xml version="1.0" encoding="utf-8"?>
-<ds:datastoreItem xmlns:ds="http://schemas.openxmlformats.org/officeDocument/2006/customXml" ds:itemID="{6F4EFEDF-0EBE-4F0D-B19C-651C89A54BBB}">
+<ds:datastoreItem xmlns:ds="http://schemas.openxmlformats.org/officeDocument/2006/customXml" ds:itemID="{E012ED0B-EF2F-4A4B-84AC-F35748FCDA37}">
   <ds:schemaRefs>
     <ds:schemaRef ds:uri="http://schemas.openxmlformats.org/officeDocument/2006/bibliography"/>
   </ds:schemaRefs>

</xml_diff>